<commit_message>
Update 리볼트 데이 UI 세부 기획서 V 0.9.docx
</commit_message>
<xml_diff>
--- a/기획서/UI관련/리볼트 데이 UI 세부 기획서 V 0.9.docx
+++ b/기획서/UI관련/리볼트 데이 UI 세부 기획서 V 0.9.docx
@@ -1,6 +1,6 @@
 
 <file path=word/document.xml><?xml version="1.0" encoding="utf-8"?>
-<w:document xmlns:wpc="http://schemas.microsoft.com/office/word/2010/wordprocessingCanvas" xmlns:cx="http://schemas.microsoft.com/office/drawing/2014/chartex" xmlns:mc="http://schemas.openxmlformats.org/markup-compatibility/2006" xmlns:o="urn:schemas-microsoft-com:office:office" xmlns:r="http://schemas.openxmlformats.org/officeDocument/2006/relationships" xmlns:m="http://schemas.openxmlformats.org/officeDocument/2006/math" xmlns:v="urn:schemas-microsoft-com:vml" xmlns:wp14="http://schemas.microsoft.com/office/word/2010/wordprocessingDrawing" xmlns:wp="http://schemas.openxmlformats.org/drawingml/2006/wordprocessingDrawing" xmlns:w10="urn:schemas-microsoft-com:office:word" xmlns:w="http://schemas.openxmlformats.org/wordprocessingml/2006/main" xmlns:w14="http://schemas.microsoft.com/office/word/2010/wordml" xmlns:w15="http://schemas.microsoft.com/office/word/2012/wordml" xmlns:w16se="http://schemas.microsoft.com/office/word/2015/wordml/symex" xmlns:wpg="http://schemas.microsoft.com/office/word/2010/wordprocessingGroup" xmlns:wpi="http://schemas.microsoft.com/office/word/2010/wordprocessingInk" xmlns:wne="http://schemas.microsoft.com/office/word/2006/wordml" xmlns:wps="http://schemas.microsoft.com/office/word/2010/wordprocessingShape" mc:Ignorable="w14 w15 w16se wp14">
+<w:document xmlns:wpc="http://schemas.microsoft.com/office/word/2010/wordprocessingCanvas" xmlns:cx="http://schemas.microsoft.com/office/drawing/2014/chartex" xmlns:cx1="http://schemas.microsoft.com/office/drawing/2015/9/8/chartex" xmlns:cx2="http://schemas.microsoft.com/office/drawing/2015/10/21/chartex" xmlns:cx3="http://schemas.microsoft.com/office/drawing/2016/5/9/chartex" xmlns:cx4="http://schemas.microsoft.com/office/drawing/2016/5/10/chartex" xmlns:cx5="http://schemas.microsoft.com/office/drawing/2016/5/11/chartex" xmlns:cx6="http://schemas.microsoft.com/office/drawing/2016/5/12/chartex" xmlns:cx7="http://schemas.microsoft.com/office/drawing/2016/5/13/chartex" xmlns:cx8="http://schemas.microsoft.com/office/drawing/2016/5/14/chartex" xmlns:mc="http://schemas.openxmlformats.org/markup-compatibility/2006" xmlns:aink="http://schemas.microsoft.com/office/drawing/2016/ink" xmlns:am3d="http://schemas.microsoft.com/office/drawing/2017/model3d" xmlns:o="urn:schemas-microsoft-com:office:office" xmlns:r="http://schemas.openxmlformats.org/officeDocument/2006/relationships" xmlns:m="http://schemas.openxmlformats.org/officeDocument/2006/math" xmlns:v="urn:schemas-microsoft-com:vml" xmlns:wp14="http://schemas.microsoft.com/office/word/2010/wordprocessingDrawing" xmlns:wp="http://schemas.openxmlformats.org/drawingml/2006/wordprocessingDrawing" xmlns:w10="urn:schemas-microsoft-com:office:word" xmlns:w="http://schemas.openxmlformats.org/wordprocessingml/2006/main" xmlns:w14="http://schemas.microsoft.com/office/word/2010/wordml" xmlns:w15="http://schemas.microsoft.com/office/word/2012/wordml" xmlns:w16cid="http://schemas.microsoft.com/office/word/2016/wordml/cid" xmlns:w16se="http://schemas.microsoft.com/office/word/2015/wordml/symex" xmlns:wpg="http://schemas.microsoft.com/office/word/2010/wordprocessingGroup" xmlns:wpi="http://schemas.microsoft.com/office/word/2010/wordprocessingInk" xmlns:wne="http://schemas.microsoft.com/office/word/2006/wordml" xmlns:wps="http://schemas.microsoft.com/office/word/2010/wordprocessingShape" mc:Ignorable="w14 w15 w16se w16cid wp14">
   <w:body>
     <w:p>
       <w:pPr>
@@ -12,19 +12,29 @@
           <w:sz w:val="24"/>
         </w:rPr>
       </w:pPr>
+      <w:proofErr w:type="spellStart"/>
       <w:r>
         <w:rPr>
           <w:rFonts w:hint="eastAsia"/>
           <w:b/>
           <w:sz w:val="24"/>
         </w:rPr>
-        <w:t xml:space="preserve">리볼트 데이 </w:t>
-      </w:r>
-      <w:r>
-        <w:rPr>
+        <w:t>리볼트</w:t>
+      </w:r>
+      <w:proofErr w:type="spellEnd"/>
+      <w:r>
+        <w:rPr>
+          <w:rFonts w:hint="eastAsia"/>
           <w:b/>
           <w:sz w:val="24"/>
         </w:rPr>
+        <w:t xml:space="preserve"> 데이 </w:t>
+      </w:r>
+      <w:r>
+        <w:rPr>
+          <w:b/>
+          <w:sz w:val="24"/>
+        </w:rPr>
         <w:t xml:space="preserve">UI </w:t>
       </w:r>
       <w:r>
@@ -151,8 +161,18 @@
           <w:b/>
           <w:sz w:val="18"/>
         </w:rPr>
-        <w:t>2. 월드맵</w:t>
-      </w:r>
+        <w:t xml:space="preserve">2. </w:t>
+      </w:r>
+      <w:proofErr w:type="spellStart"/>
+      <w:r>
+        <w:rPr>
+          <w:rFonts w:hint="eastAsia"/>
+          <w:b/>
+          <w:sz w:val="18"/>
+        </w:rPr>
+        <w:t>월드맵</w:t>
+      </w:r>
+      <w:proofErr w:type="spellEnd"/>
     </w:p>
     <w:p>
       <w:pPr>
@@ -217,13 +237,23 @@
         </w:rPr>
         <w:t xml:space="preserve">. </w:t>
       </w:r>
-      <w:r>
-        <w:rPr>
-          <w:rFonts w:hint="eastAsia"/>
-          <w:b/>
-          <w:sz w:val="18"/>
-        </w:rPr>
-        <w:t>월드맵 이슈 상황</w:t>
+      <w:proofErr w:type="spellStart"/>
+      <w:r>
+        <w:rPr>
+          <w:rFonts w:hint="eastAsia"/>
+          <w:b/>
+          <w:sz w:val="18"/>
+        </w:rPr>
+        <w:t>월드맵</w:t>
+      </w:r>
+      <w:proofErr w:type="spellEnd"/>
+      <w:r>
+        <w:rPr>
+          <w:rFonts w:hint="eastAsia"/>
+          <w:b/>
+          <w:sz w:val="18"/>
+        </w:rPr>
+        <w:t xml:space="preserve"> 이슈 상황</w:t>
       </w:r>
     </w:p>
     <w:p>
@@ -248,7 +278,25 @@
           <w:b/>
           <w:sz w:val="18"/>
         </w:rPr>
-        <w:t xml:space="preserve">. 월드맵 내 설정 </w:t>
+        <w:t xml:space="preserve">. </w:t>
+      </w:r>
+      <w:proofErr w:type="spellStart"/>
+      <w:r>
+        <w:rPr>
+          <w:rFonts w:hint="eastAsia"/>
+          <w:b/>
+          <w:sz w:val="18"/>
+        </w:rPr>
+        <w:t>월드맵</w:t>
+      </w:r>
+      <w:proofErr w:type="spellEnd"/>
+      <w:r>
+        <w:rPr>
+          <w:rFonts w:hint="eastAsia"/>
+          <w:b/>
+          <w:sz w:val="18"/>
+        </w:rPr>
+        <w:t xml:space="preserve"> 내 설정 </w:t>
       </w:r>
       <w:r>
         <w:rPr>
@@ -454,7 +502,25 @@
           <w:b/>
           <w:sz w:val="18"/>
         </w:rPr>
-        <w:t>7-1-1. 장비창 팝업</w:t>
+        <w:t xml:space="preserve">7-1-1. </w:t>
+      </w:r>
+      <w:proofErr w:type="spellStart"/>
+      <w:r>
+        <w:rPr>
+          <w:rFonts w:hint="eastAsia"/>
+          <w:b/>
+          <w:sz w:val="18"/>
+        </w:rPr>
+        <w:t>장비창</w:t>
+      </w:r>
+      <w:proofErr w:type="spellEnd"/>
+      <w:r>
+        <w:rPr>
+          <w:rFonts w:hint="eastAsia"/>
+          <w:b/>
+          <w:sz w:val="18"/>
+        </w:rPr>
+        <w:t xml:space="preserve"> 팝업</w:t>
       </w:r>
     </w:p>
     <w:p>
@@ -523,8 +589,6 @@
         </w:rPr>
         <w:t>7-3-1. 조력자 팝업</w:t>
       </w:r>
-      <w:bookmarkStart w:id="0" w:name="_GoBack"/>
-      <w:bookmarkEnd w:id="0"/>
     </w:p>
     <w:p>
       <w:pPr>
@@ -555,8 +619,18 @@
           <w:b/>
           <w:sz w:val="18"/>
         </w:rPr>
-        <w:t>9. 플로우 챠트</w:t>
-      </w:r>
+        <w:t xml:space="preserve">9. 플로우 </w:t>
+      </w:r>
+      <w:proofErr w:type="spellStart"/>
+      <w:r>
+        <w:rPr>
+          <w:rFonts w:hint="eastAsia"/>
+          <w:b/>
+          <w:sz w:val="18"/>
+        </w:rPr>
+        <w:t>챠트</w:t>
+      </w:r>
+      <w:proofErr w:type="spellEnd"/>
     </w:p>
     <w:p>
       <w:pPr>
@@ -965,12 +1039,21 @@
               </w:rPr>
               <w:t xml:space="preserve"> </w:t>
             </w:r>
+            <w:proofErr w:type="spellStart"/>
             <w:r>
               <w:rPr>
                 <w:rFonts w:hint="eastAsia"/>
                 <w:sz w:val="18"/>
               </w:rPr>
-              <w:t>챠트 추가</w:t>
+              <w:t>챠트</w:t>
+            </w:r>
+            <w:proofErr w:type="spellEnd"/>
+            <w:r>
+              <w:rPr>
+                <w:rFonts w:hint="eastAsia"/>
+                <w:sz w:val="18"/>
+              </w:rPr>
+              <w:t xml:space="preserve"> 추가</w:t>
             </w:r>
           </w:p>
         </w:tc>
@@ -1133,12 +1216,21 @@
                 <w:sz w:val="18"/>
               </w:rPr>
             </w:pPr>
+            <w:proofErr w:type="spellStart"/>
             <w:r>
               <w:rPr>
                 <w:rFonts w:hint="eastAsia"/>
                 <w:sz w:val="18"/>
               </w:rPr>
-              <w:t>월드맵 설정 내 저장, 불러오기,</w:t>
+              <w:t>월드맵</w:t>
+            </w:r>
+            <w:proofErr w:type="spellEnd"/>
+            <w:r>
+              <w:rPr>
+                <w:rFonts w:hint="eastAsia"/>
+                <w:sz w:val="18"/>
+              </w:rPr>
+              <w:t xml:space="preserve"> 설정 내 저장, 불러오기,</w:t>
             </w:r>
             <w:r>
               <w:rPr>
@@ -1237,12 +1329,21 @@
                 <w:sz w:val="18"/>
               </w:rPr>
             </w:pPr>
+            <w:proofErr w:type="spellStart"/>
             <w:r>
               <w:rPr>
                 <w:rFonts w:hint="eastAsia"/>
                 <w:sz w:val="18"/>
               </w:rPr>
-              <w:t xml:space="preserve">월드맵 설정 </w:t>
+              <w:t>월드맵</w:t>
+            </w:r>
+            <w:proofErr w:type="spellEnd"/>
+            <w:r>
+              <w:rPr>
+                <w:rFonts w:hint="eastAsia"/>
+                <w:sz w:val="18"/>
+              </w:rPr>
+              <w:t xml:space="preserve"> 설정 </w:t>
             </w:r>
             <w:r>
               <w:rPr>
@@ -1255,7 +1356,23 @@
                 <w:rFonts w:hint="eastAsia"/>
                 <w:sz w:val="18"/>
               </w:rPr>
-              <w:t>플로우 챠트 추가</w:t>
+              <w:t xml:space="preserve">플로우 </w:t>
+            </w:r>
+            <w:proofErr w:type="spellStart"/>
+            <w:r>
+              <w:rPr>
+                <w:rFonts w:hint="eastAsia"/>
+                <w:sz w:val="18"/>
+              </w:rPr>
+              <w:t>챠트</w:t>
+            </w:r>
+            <w:proofErr w:type="spellEnd"/>
+            <w:r>
+              <w:rPr>
+                <w:rFonts w:hint="eastAsia"/>
+                <w:sz w:val="18"/>
+              </w:rPr>
+              <w:t xml:space="preserve"> 추가</w:t>
             </w:r>
           </w:p>
         </w:tc>
@@ -1509,12 +1626,21 @@
                 <w:sz w:val="18"/>
               </w:rPr>
             </w:pPr>
+            <w:proofErr w:type="spellStart"/>
             <w:r>
               <w:rPr>
                 <w:rFonts w:hint="eastAsia"/>
                 <w:sz w:val="18"/>
               </w:rPr>
-              <w:t>장비창 팝업,</w:t>
+              <w:t>장비창</w:t>
+            </w:r>
+            <w:proofErr w:type="spellEnd"/>
+            <w:r>
+              <w:rPr>
+                <w:rFonts w:hint="eastAsia"/>
+                <w:sz w:val="18"/>
+              </w:rPr>
+              <w:t xml:space="preserve"> 팝업,</w:t>
             </w:r>
             <w:r>
               <w:rPr>
@@ -1819,7 +1945,7 @@
                 <w:noProof/>
               </w:rPr>
               <w:drawing>
-                <wp:anchor distT="0" distB="0" distL="114300" distR="114300" simplePos="0" relativeHeight="251658240" behindDoc="1" locked="0" layoutInCell="1" allowOverlap="1">
+                <wp:anchor distT="0" distB="0" distL="114300" distR="114300" simplePos="0" relativeHeight="251658240" behindDoc="1" locked="0" layoutInCell="1" allowOverlap="1" wp14:anchorId="2E360A55" wp14:editId="6A3728C2">
                   <wp:simplePos x="0" y="0"/>
                   <wp:positionH relativeFrom="column">
                     <wp:posOffset>213995</wp:posOffset>
@@ -1980,7 +2106,25 @@
           <w:sz w:val="18"/>
           <w:szCs w:val="18"/>
         </w:rPr>
-        <w:t>계속하기는 플레이어가 게임 도중에 저장을 했을 시 저장한 부분부터 게임을 실행 시킨다.</w:t>
+        <w:t xml:space="preserve">계속하기는 플레이어가 게임 도중에 저장을 했을 시 저장한 부분부터 게임을 </w:t>
+      </w:r>
+      <w:proofErr w:type="gramStart"/>
+      <w:r>
+        <w:rPr>
+          <w:rFonts w:hint="eastAsia"/>
+          <w:sz w:val="18"/>
+          <w:szCs w:val="18"/>
+        </w:rPr>
+        <w:t>실행 시킨다</w:t>
+      </w:r>
+      <w:proofErr w:type="gramEnd"/>
+      <w:r>
+        <w:rPr>
+          <w:rFonts w:hint="eastAsia"/>
+          <w:sz w:val="18"/>
+          <w:szCs w:val="18"/>
+        </w:rPr>
+        <w:t>.</w:t>
       </w:r>
     </w:p>
     <w:p>
@@ -2025,15 +2169,32 @@
           <w:sz w:val="18"/>
           <w:szCs w:val="18"/>
         </w:rPr>
-        <w:t xml:space="preserve"> (1-1 </w:t>
-      </w:r>
-      <w:r>
-        <w:rPr>
-          <w:rFonts w:hint="eastAsia"/>
+        <w:t xml:space="preserve"> (1-</w:t>
+      </w:r>
+      <w:proofErr w:type="gramStart"/>
+      <w:r>
+        <w:rPr>
           <w:sz w:val="18"/>
           <w:szCs w:val="18"/>
         </w:rPr>
-        <w:t>에서 설명)</w:t>
+        <w:t xml:space="preserve">1 </w:t>
+      </w:r>
+      <w:r>
+        <w:rPr>
+          <w:rFonts w:hint="eastAsia"/>
+          <w:sz w:val="18"/>
+          <w:szCs w:val="18"/>
+        </w:rPr>
+        <w:t>에서</w:t>
+      </w:r>
+      <w:proofErr w:type="gramEnd"/>
+      <w:r>
+        <w:rPr>
+          <w:rFonts w:hint="eastAsia"/>
+          <w:sz w:val="18"/>
+          <w:szCs w:val="18"/>
+        </w:rPr>
+        <w:t xml:space="preserve"> 설명)</w:t>
       </w:r>
     </w:p>
     <w:p>
@@ -2333,7 +2494,25 @@
           <w:sz w:val="18"/>
           <w:szCs w:val="18"/>
         </w:rPr>
-        <w:t>효과음과 배경음 조절을 따로</w:t>
+        <w:t xml:space="preserve">효과음과 </w:t>
+      </w:r>
+      <w:proofErr w:type="spellStart"/>
+      <w:r>
+        <w:rPr>
+          <w:rFonts w:hint="eastAsia"/>
+          <w:sz w:val="18"/>
+          <w:szCs w:val="18"/>
+        </w:rPr>
+        <w:t>배경음</w:t>
+      </w:r>
+      <w:proofErr w:type="spellEnd"/>
+      <w:r>
+        <w:rPr>
+          <w:rFonts w:hint="eastAsia"/>
+          <w:sz w:val="18"/>
+          <w:szCs w:val="18"/>
+        </w:rPr>
+        <w:t xml:space="preserve"> 조절을 따로</w:t>
       </w:r>
       <w:r>
         <w:rPr>
@@ -2418,7 +2597,25 @@
           <w:sz w:val="18"/>
           <w:szCs w:val="18"/>
         </w:rPr>
-        <w:t xml:space="preserve">시키고 싶다면 우측에 있는 음소거 버튼을 누르면 자동으로 볼륨은 </w:t>
+        <w:t xml:space="preserve">시키고 싶다면 우측에 있는 </w:t>
+      </w:r>
+      <w:proofErr w:type="spellStart"/>
+      <w:r>
+        <w:rPr>
+          <w:rFonts w:hint="eastAsia"/>
+          <w:sz w:val="18"/>
+          <w:szCs w:val="18"/>
+        </w:rPr>
+        <w:t>음소거</w:t>
+      </w:r>
+      <w:proofErr w:type="spellEnd"/>
+      <w:r>
+        <w:rPr>
+          <w:rFonts w:hint="eastAsia"/>
+          <w:sz w:val="18"/>
+          <w:szCs w:val="18"/>
+        </w:rPr>
+        <w:t xml:space="preserve"> 버튼을 누르면 자동으로 볼륨은 </w:t>
       </w:r>
       <w:r>
         <w:rPr>
@@ -2772,12 +2969,21 @@
           <w:sz w:val="18"/>
         </w:rPr>
       </w:pPr>
-      <w:r>
-        <w:rPr>
-          <w:rFonts w:hint="eastAsia"/>
-          <w:sz w:val="18"/>
-        </w:rPr>
-        <w:t xml:space="preserve">아니오를 누를 시 게임 불러오기 </w:t>
+      <w:proofErr w:type="spellStart"/>
+      <w:r>
+        <w:rPr>
+          <w:rFonts w:hint="eastAsia"/>
+          <w:sz w:val="18"/>
+        </w:rPr>
+        <w:t>아니오를</w:t>
+      </w:r>
+      <w:proofErr w:type="spellEnd"/>
+      <w:r>
+        <w:rPr>
+          <w:rFonts w:hint="eastAsia"/>
+          <w:sz w:val="18"/>
+        </w:rPr>
+        <w:t xml:space="preserve"> 누를 시 게임 불러오기 </w:t>
       </w:r>
       <w:r>
         <w:rPr>
@@ -2825,6 +3031,7 @@
         <w:lastRenderedPageBreak/>
         <w:t xml:space="preserve">2. </w:t>
       </w:r>
+      <w:proofErr w:type="spellStart"/>
       <w:r>
         <w:rPr>
           <w:rFonts w:hint="eastAsia"/>
@@ -2832,6 +3039,7 @@
         </w:rPr>
         <w:t>월드맵</w:t>
       </w:r>
+      <w:proofErr w:type="spellEnd"/>
     </w:p>
     <w:p>
       <w:pPr>
@@ -2862,13 +3070,23 @@
                 <w:sz w:val="18"/>
               </w:rPr>
             </w:pPr>
+            <w:proofErr w:type="spellStart"/>
             <w:r>
               <w:rPr>
                 <w:rFonts w:hint="eastAsia"/>
                 <w:b/>
                 <w:sz w:val="18"/>
               </w:rPr>
-              <w:t>월드맵 UI</w:t>
+              <w:t>월드맵</w:t>
+            </w:r>
+            <w:proofErr w:type="spellEnd"/>
+            <w:r>
+              <w:rPr>
+                <w:rFonts w:hint="eastAsia"/>
+                <w:b/>
+                <w:sz w:val="18"/>
+              </w:rPr>
+              <w:t xml:space="preserve"> UI</w:t>
             </w:r>
             <w:r>
               <w:rPr>
@@ -3064,12 +3282,21 @@
           <w:sz w:val="18"/>
         </w:rPr>
       </w:pPr>
-      <w:r>
-        <w:rPr>
-          <w:rFonts w:hint="eastAsia"/>
-          <w:sz w:val="18"/>
-        </w:rPr>
-        <w:t xml:space="preserve">월드맵은 실질적으로 </w:t>
+      <w:proofErr w:type="spellStart"/>
+      <w:r>
+        <w:rPr>
+          <w:rFonts w:hint="eastAsia"/>
+          <w:sz w:val="18"/>
+        </w:rPr>
+        <w:t>월드맵은</w:t>
+      </w:r>
+      <w:proofErr w:type="spellEnd"/>
+      <w:r>
+        <w:rPr>
+          <w:rFonts w:hint="eastAsia"/>
+          <w:sz w:val="18"/>
+        </w:rPr>
+        <w:t xml:space="preserve"> 실질적으로 </w:t>
       </w:r>
       <w:r>
         <w:rPr>
@@ -3117,7 +3344,23 @@
           <w:rFonts w:hint="eastAsia"/>
           <w:sz w:val="18"/>
         </w:rPr>
-        <w:t>위에서 바라보는 느낌을 살리기 위해 탑뷰 시점 형식으로 배경,</w:t>
+        <w:t xml:space="preserve">위에서 바라보는 느낌을 살리기 위해 </w:t>
+      </w:r>
+      <w:proofErr w:type="spellStart"/>
+      <w:r>
+        <w:rPr>
+          <w:rFonts w:hint="eastAsia"/>
+          <w:sz w:val="18"/>
+        </w:rPr>
+        <w:t>탑뷰</w:t>
+      </w:r>
+      <w:proofErr w:type="spellEnd"/>
+      <w:r>
+        <w:rPr>
+          <w:rFonts w:hint="eastAsia"/>
+          <w:sz w:val="18"/>
+        </w:rPr>
+        <w:t xml:space="preserve"> 시점 형식으로 배경,</w:t>
       </w:r>
       <w:r>
         <w:rPr>
@@ -3544,12 +3787,21 @@
           <w:sz w:val="18"/>
         </w:rPr>
       </w:pPr>
-      <w:r>
-        <w:rPr>
-          <w:rFonts w:hint="eastAsia"/>
-          <w:sz w:val="18"/>
-        </w:rPr>
-        <w:t>월드맵 상단에 한 줄 뉴스를 출력해준다.</w:t>
+      <w:proofErr w:type="spellStart"/>
+      <w:r>
+        <w:rPr>
+          <w:rFonts w:hint="eastAsia"/>
+          <w:sz w:val="18"/>
+        </w:rPr>
+        <w:t>월드맵</w:t>
+      </w:r>
+      <w:proofErr w:type="spellEnd"/>
+      <w:r>
+        <w:rPr>
+          <w:rFonts w:hint="eastAsia"/>
+          <w:sz w:val="18"/>
+        </w:rPr>
+        <w:t xml:space="preserve"> 상단에 한 줄 뉴스를 출력해준다.</w:t>
       </w:r>
     </w:p>
     <w:p>
@@ -3570,7 +3822,23 @@
           <w:rFonts w:hint="eastAsia"/>
           <w:sz w:val="18"/>
         </w:rPr>
-        <w:t>글자 색에 따라 중요도가 구분 된다.</w:t>
+        <w:t xml:space="preserve">글자 색에 따라 중요도가 </w:t>
+      </w:r>
+      <w:proofErr w:type="gramStart"/>
+      <w:r>
+        <w:rPr>
+          <w:rFonts w:hint="eastAsia"/>
+          <w:sz w:val="18"/>
+        </w:rPr>
+        <w:t>구분 된다</w:t>
+      </w:r>
+      <w:proofErr w:type="gramEnd"/>
+      <w:r>
+        <w:rPr>
+          <w:rFonts w:hint="eastAsia"/>
+          <w:sz w:val="18"/>
+        </w:rPr>
+        <w:t>.</w:t>
       </w:r>
       <w:r>
         <w:rPr>
@@ -3675,8 +3943,18 @@
           <w:sz w:val="18"/>
         </w:rPr>
         <w:lastRenderedPageBreak/>
-        <w:t>2-2. 치안도표</w:t>
-      </w:r>
+        <w:t xml:space="preserve">2-2. </w:t>
+      </w:r>
+      <w:proofErr w:type="spellStart"/>
+      <w:r>
+        <w:rPr>
+          <w:rFonts w:hint="eastAsia"/>
+          <w:b/>
+          <w:sz w:val="18"/>
+        </w:rPr>
+        <w:t>치안도표</w:t>
+      </w:r>
+      <w:proofErr w:type="spellEnd"/>
     </w:p>
     <w:p>
       <w:pPr>
@@ -3708,13 +3986,23 @@
                 <w:sz w:val="18"/>
               </w:rPr>
             </w:pPr>
+            <w:proofErr w:type="spellStart"/>
             <w:r>
               <w:rPr>
                 <w:rFonts w:hint="eastAsia"/>
                 <w:b/>
                 <w:sz w:val="18"/>
               </w:rPr>
-              <w:t xml:space="preserve">치안도표 </w:t>
+              <w:t>치안도표</w:t>
+            </w:r>
+            <w:proofErr w:type="spellEnd"/>
+            <w:r>
+              <w:rPr>
+                <w:rFonts w:hint="eastAsia"/>
+                <w:b/>
+                <w:sz w:val="18"/>
+              </w:rPr>
+              <w:t xml:space="preserve"> </w:t>
             </w:r>
             <w:r>
               <w:rPr>
@@ -3871,7 +4159,23 @@
           <w:rFonts w:hint="eastAsia"/>
           <w:sz w:val="18"/>
         </w:rPr>
-        <w:t>현재 월드맵에 치안 수치들을 한눈에 볼 수 있게 해준다.</w:t>
+        <w:t xml:space="preserve">현재 </w:t>
+      </w:r>
+      <w:proofErr w:type="spellStart"/>
+      <w:r>
+        <w:rPr>
+          <w:rFonts w:hint="eastAsia"/>
+          <w:sz w:val="18"/>
+        </w:rPr>
+        <w:t>월드맵에</w:t>
+      </w:r>
+      <w:proofErr w:type="spellEnd"/>
+      <w:r>
+        <w:rPr>
+          <w:rFonts w:hint="eastAsia"/>
+          <w:sz w:val="18"/>
+        </w:rPr>
+        <w:t xml:space="preserve"> 치안 수치들을 한눈에 볼 수 있게 해준다.</w:t>
       </w:r>
     </w:p>
     <w:p>
@@ -3911,7 +4215,25 @@
           <w:b/>
           <w:sz w:val="18"/>
         </w:rPr>
-        <w:t>. 월드맵 이슈 상황</w:t>
+        <w:t xml:space="preserve">. </w:t>
+      </w:r>
+      <w:proofErr w:type="spellStart"/>
+      <w:r>
+        <w:rPr>
+          <w:rFonts w:hint="eastAsia"/>
+          <w:b/>
+          <w:sz w:val="18"/>
+        </w:rPr>
+        <w:t>월드맵</w:t>
+      </w:r>
+      <w:proofErr w:type="spellEnd"/>
+      <w:r>
+        <w:rPr>
+          <w:rFonts w:hint="eastAsia"/>
+          <w:b/>
+          <w:sz w:val="18"/>
+        </w:rPr>
+        <w:t xml:space="preserve"> 이슈 상황</w:t>
       </w:r>
     </w:p>
     <w:p>
@@ -3944,13 +4266,23 @@
                 <w:sz w:val="18"/>
               </w:rPr>
             </w:pPr>
+            <w:proofErr w:type="spellStart"/>
             <w:r>
               <w:rPr>
                 <w:rFonts w:hint="eastAsia"/>
                 <w:b/>
                 <w:sz w:val="18"/>
               </w:rPr>
-              <w:t xml:space="preserve">월드맵 이슈 상황 표시 </w:t>
+              <w:t>월드맵</w:t>
+            </w:r>
+            <w:proofErr w:type="spellEnd"/>
+            <w:r>
+              <w:rPr>
+                <w:rFonts w:hint="eastAsia"/>
+                <w:b/>
+                <w:sz w:val="18"/>
+              </w:rPr>
+              <w:t xml:space="preserve"> 이슈 상황 표시 </w:t>
             </w:r>
             <w:r>
               <w:rPr>
@@ -4013,7 +4345,25 @@
           <w:b/>
           <w:sz w:val="18"/>
         </w:rPr>
-        <w:t xml:space="preserve">. 월드맵 내 설정 </w:t>
+        <w:t xml:space="preserve">. </w:t>
+      </w:r>
+      <w:proofErr w:type="spellStart"/>
+      <w:r>
+        <w:rPr>
+          <w:rFonts w:hint="eastAsia"/>
+          <w:b/>
+          <w:sz w:val="18"/>
+        </w:rPr>
+        <w:t>월드맵</w:t>
+      </w:r>
+      <w:proofErr w:type="spellEnd"/>
+      <w:r>
+        <w:rPr>
+          <w:rFonts w:hint="eastAsia"/>
+          <w:b/>
+          <w:sz w:val="18"/>
+        </w:rPr>
+        <w:t xml:space="preserve"> 내 설정 </w:t>
       </w:r>
       <w:r>
         <w:rPr>
@@ -4061,13 +4411,23 @@
                 <w:sz w:val="18"/>
               </w:rPr>
             </w:pPr>
+            <w:proofErr w:type="spellStart"/>
             <w:r>
               <w:rPr>
                 <w:rFonts w:hint="eastAsia"/>
                 <w:b/>
                 <w:sz w:val="18"/>
               </w:rPr>
-              <w:t xml:space="preserve">월드맵 내 설정 </w:t>
+              <w:t>월드맵</w:t>
+            </w:r>
+            <w:proofErr w:type="spellEnd"/>
+            <w:r>
+              <w:rPr>
+                <w:rFonts w:hint="eastAsia"/>
+                <w:b/>
+                <w:sz w:val="18"/>
+              </w:rPr>
+              <w:t xml:space="preserve"> 내 설정 </w:t>
             </w:r>
             <w:r>
               <w:rPr>
@@ -4107,7 +4467,7 @@
                 <w:sz w:val="18"/>
               </w:rPr>
               <w:drawing>
-                <wp:inline distT="0" distB="0" distL="0" distR="0">
+                <wp:inline distT="0" distB="0" distL="0" distR="0" wp14:anchorId="6123780F" wp14:editId="28C1D2A2">
                   <wp:extent cx="5514420" cy="3041771"/>
                   <wp:effectExtent l="0" t="0" r="0" b="6350"/>
                   <wp:docPr id="5" name="그림 5"/>
@@ -4169,7 +4529,23 @@
           <w:rFonts w:hint="eastAsia"/>
           <w:sz w:val="18"/>
         </w:rPr>
-        <w:t xml:space="preserve">플레이어가 월드맵에서 우측 상단 톱니바퀴를 </w:t>
+        <w:t xml:space="preserve">플레이어가 </w:t>
+      </w:r>
+      <w:proofErr w:type="spellStart"/>
+      <w:r>
+        <w:rPr>
+          <w:rFonts w:hint="eastAsia"/>
+          <w:sz w:val="18"/>
+        </w:rPr>
+        <w:t>월드맵에서</w:t>
+      </w:r>
+      <w:proofErr w:type="spellEnd"/>
+      <w:r>
+        <w:rPr>
+          <w:rFonts w:hint="eastAsia"/>
+          <w:sz w:val="18"/>
+        </w:rPr>
+        <w:t xml:space="preserve"> 우측 상단 톱니바퀴를 </w:t>
       </w:r>
       <w:r>
         <w:rPr>
@@ -4240,6 +4616,7 @@
         </w:rPr>
         <w:t>(</w:t>
       </w:r>
+      <w:proofErr w:type="spellStart"/>
       <w:r>
         <w:rPr>
           <w:rFonts w:hint="eastAsia"/>
@@ -4247,7 +4624,17 @@
           <w:color w:val="FF0000"/>
           <w:sz w:val="16"/>
         </w:rPr>
-        <w:t>월드맵 내 설정 팝업을 오픈 시)</w:t>
+        <w:t>월드맵</w:t>
+      </w:r>
+      <w:proofErr w:type="spellEnd"/>
+      <w:r>
+        <w:rPr>
+          <w:rFonts w:hint="eastAsia"/>
+          <w:b/>
+          <w:color w:val="FF0000"/>
+          <w:sz w:val="16"/>
+        </w:rPr>
+        <w:t xml:space="preserve"> 내 설정 팝업을 오픈 시)</w:t>
       </w:r>
     </w:p>
     <w:p>
@@ -4381,12 +4768,21 @@
           <w:sz w:val="18"/>
         </w:rPr>
       </w:pPr>
-      <w:r>
-        <w:rPr>
-          <w:rFonts w:hint="eastAsia"/>
-          <w:sz w:val="18"/>
-        </w:rPr>
-        <w:t>월드맵 내 설정 팝업에서도</w:t>
+      <w:proofErr w:type="spellStart"/>
+      <w:r>
+        <w:rPr>
+          <w:rFonts w:hint="eastAsia"/>
+          <w:sz w:val="18"/>
+        </w:rPr>
+        <w:t>월드맵</w:t>
+      </w:r>
+      <w:proofErr w:type="spellEnd"/>
+      <w:r>
+        <w:rPr>
+          <w:rFonts w:hint="eastAsia"/>
+          <w:sz w:val="18"/>
+        </w:rPr>
+        <w:t xml:space="preserve"> 내 설정 팝업에서도</w:t>
       </w:r>
       <w:r>
         <w:rPr>
@@ -4395,12 +4791,21 @@
         </w:rPr>
         <w:t xml:space="preserve"> </w:t>
       </w:r>
-      <w:r>
-        <w:rPr>
-          <w:rFonts w:hint="eastAsia"/>
-          <w:sz w:val="18"/>
-        </w:rPr>
-        <w:t>배경음,</w:t>
+      <w:proofErr w:type="spellStart"/>
+      <w:r>
+        <w:rPr>
+          <w:rFonts w:hint="eastAsia"/>
+          <w:sz w:val="18"/>
+        </w:rPr>
+        <w:t>배경음</w:t>
+      </w:r>
+      <w:proofErr w:type="spellEnd"/>
+      <w:r>
+        <w:rPr>
+          <w:rFonts w:hint="eastAsia"/>
+          <w:sz w:val="18"/>
+        </w:rPr>
+        <w:t>,</w:t>
       </w:r>
       <w:r>
         <w:rPr>
@@ -4528,7 +4933,7 @@
                 <w:noProof/>
               </w:rPr>
               <w:drawing>
-                <wp:inline distT="0" distB="0" distL="0" distR="0">
+                <wp:inline distT="0" distB="0" distL="0" distR="0" wp14:anchorId="2EBA5C02" wp14:editId="3E687352">
                   <wp:extent cx="5731510" cy="3248025"/>
                   <wp:effectExtent l="0" t="0" r="2540" b="9525"/>
                   <wp:docPr id="27" name="그림 27"/>
@@ -4609,12 +5014,21 @@
         </w:rPr>
         <w:t xml:space="preserve">및 이슈 발생 지역에서 조사 버튼을 </w:t>
       </w:r>
+      <w:proofErr w:type="spellStart"/>
       <w:r>
         <w:rPr>
           <w:sz w:val="18"/>
           <w:szCs w:val="18"/>
         </w:rPr>
-        <w:t xml:space="preserve">InpUt </w:t>
+        <w:t>InpUt</w:t>
+      </w:r>
+      <w:proofErr w:type="spellEnd"/>
+      <w:r>
+        <w:rPr>
+          <w:sz w:val="18"/>
+          <w:szCs w:val="18"/>
+        </w:rPr>
+        <w:t xml:space="preserve"> </w:t>
       </w:r>
       <w:r>
         <w:rPr>
@@ -4726,7 +5140,25 @@
           <w:sz w:val="18"/>
           <w:szCs w:val="18"/>
         </w:rPr>
-        <w:t xml:space="preserve">가 팝업되며 보상 </w:t>
+        <w:t xml:space="preserve">가 </w:t>
+      </w:r>
+      <w:proofErr w:type="spellStart"/>
+      <w:r>
+        <w:rPr>
+          <w:rFonts w:hint="eastAsia"/>
+          <w:sz w:val="18"/>
+          <w:szCs w:val="18"/>
+        </w:rPr>
+        <w:t>팝업되며</w:t>
+      </w:r>
+      <w:proofErr w:type="spellEnd"/>
+      <w:r>
+        <w:rPr>
+          <w:rFonts w:hint="eastAsia"/>
+          <w:sz w:val="18"/>
+          <w:szCs w:val="18"/>
+        </w:rPr>
+        <w:t xml:space="preserve"> 보상 </w:t>
       </w:r>
       <w:r>
         <w:rPr>
@@ -5119,7 +5551,25 @@
           <w:strike/>
           <w:sz w:val="18"/>
         </w:rPr>
-        <w:t>가 팝업되며 플레이어가</w:t>
+        <w:t xml:space="preserve">가 </w:t>
+      </w:r>
+      <w:proofErr w:type="spellStart"/>
+      <w:r>
+        <w:rPr>
+          <w:rFonts w:hint="eastAsia"/>
+          <w:strike/>
+          <w:sz w:val="18"/>
+        </w:rPr>
+        <w:t>팝업되며</w:t>
+      </w:r>
+      <w:proofErr w:type="spellEnd"/>
+      <w:r>
+        <w:rPr>
+          <w:rFonts w:hint="eastAsia"/>
+          <w:strike/>
+          <w:sz w:val="18"/>
+        </w:rPr>
+        <w:t xml:space="preserve"> 플레이어가</w:t>
       </w:r>
       <w:r>
         <w:rPr>
@@ -5323,7 +5773,7 @@
                 <w:noProof/>
               </w:rPr>
               <w:drawing>
-                <wp:inline distT="0" distB="0" distL="0" distR="0">
+                <wp:inline distT="0" distB="0" distL="0" distR="0" wp14:anchorId="481CEC47" wp14:editId="18A13151">
                   <wp:extent cx="5731510" cy="2148205"/>
                   <wp:effectExtent l="0" t="0" r="2540" b="4445"/>
                   <wp:docPr id="29" name="그림 29"/>
@@ -5439,12 +5889,21 @@
         </w:rPr>
         <w:t xml:space="preserve"> </w:t>
       </w:r>
-      <w:r>
-        <w:rPr>
-          <w:rFonts w:hint="eastAsia"/>
-          <w:sz w:val="18"/>
-        </w:rPr>
-        <w:t>흩어져있고 플레이어가 해당 증거들을 I</w:t>
+      <w:proofErr w:type="spellStart"/>
+      <w:r>
+        <w:rPr>
+          <w:rFonts w:hint="eastAsia"/>
+          <w:sz w:val="18"/>
+        </w:rPr>
+        <w:t>흩어져있고</w:t>
+      </w:r>
+      <w:proofErr w:type="spellEnd"/>
+      <w:r>
+        <w:rPr>
+          <w:rFonts w:hint="eastAsia"/>
+          <w:sz w:val="18"/>
+        </w:rPr>
+        <w:t xml:space="preserve"> 플레이어가 해당 증거들을 I</w:t>
       </w:r>
       <w:r>
         <w:rPr>
@@ -5542,7 +6001,23 @@
           <w:rFonts w:hint="eastAsia"/>
           <w:sz w:val="18"/>
         </w:rPr>
-        <w:t>를 출력해주고 증거 채택 가능수와 최대 채택</w:t>
+        <w:t xml:space="preserve">를 출력해주고 증거 채택 </w:t>
+      </w:r>
+      <w:proofErr w:type="spellStart"/>
+      <w:r>
+        <w:rPr>
+          <w:rFonts w:hint="eastAsia"/>
+          <w:sz w:val="18"/>
+        </w:rPr>
+        <w:t>가능수와</w:t>
+      </w:r>
+      <w:proofErr w:type="spellEnd"/>
+      <w:r>
+        <w:rPr>
+          <w:rFonts w:hint="eastAsia"/>
+          <w:sz w:val="18"/>
+        </w:rPr>
+        <w:t xml:space="preserve"> 최대 채택</w:t>
       </w:r>
       <w:r>
         <w:rPr>
@@ -6369,7 +6844,7 @@
                 <w:sz w:val="18"/>
               </w:rPr>
               <w:drawing>
-                <wp:anchor distT="0" distB="0" distL="114300" distR="114300" simplePos="0" relativeHeight="251664384" behindDoc="0" locked="0" layoutInCell="1" allowOverlap="1">
+                <wp:anchor distT="0" distB="0" distL="114300" distR="114300" simplePos="0" relativeHeight="251664384" behindDoc="0" locked="0" layoutInCell="1" allowOverlap="1" wp14:anchorId="7AEDBBE0" wp14:editId="0D4D7D35">
                   <wp:simplePos x="0" y="0"/>
                   <wp:positionH relativeFrom="column">
                     <wp:posOffset>551815</wp:posOffset>
@@ -6538,7 +7013,23 @@
           <w:rFonts w:hint="eastAsia"/>
           <w:sz w:val="18"/>
         </w:rPr>
-        <w:t xml:space="preserve">플레이어가 해당 아이템을 두번 </w:t>
+        <w:t xml:space="preserve">플레이어가 해당 아이템을 </w:t>
+      </w:r>
+      <w:proofErr w:type="spellStart"/>
+      <w:r>
+        <w:rPr>
+          <w:rFonts w:hint="eastAsia"/>
+          <w:sz w:val="18"/>
+        </w:rPr>
+        <w:t>두번</w:t>
+      </w:r>
+      <w:proofErr w:type="spellEnd"/>
+      <w:r>
+        <w:rPr>
+          <w:rFonts w:hint="eastAsia"/>
+          <w:sz w:val="18"/>
+        </w:rPr>
+        <w:t xml:space="preserve"> </w:t>
       </w:r>
       <w:r>
         <w:rPr>
@@ -6640,13 +7131,23 @@
         </w:rPr>
         <w:t xml:space="preserve">-1-1. </w:t>
       </w:r>
-      <w:r>
-        <w:rPr>
-          <w:rFonts w:hint="eastAsia"/>
-          <w:b/>
-          <w:sz w:val="18"/>
-        </w:rPr>
-        <w:t>장비창 팝업</w:t>
+      <w:proofErr w:type="spellStart"/>
+      <w:r>
+        <w:rPr>
+          <w:rFonts w:hint="eastAsia"/>
+          <w:b/>
+          <w:sz w:val="18"/>
+        </w:rPr>
+        <w:t>장비창</w:t>
+      </w:r>
+      <w:proofErr w:type="spellEnd"/>
+      <w:r>
+        <w:rPr>
+          <w:rFonts w:hint="eastAsia"/>
+          <w:b/>
+          <w:sz w:val="18"/>
+        </w:rPr>
+        <w:t xml:space="preserve"> 팝업</w:t>
       </w:r>
     </w:p>
     <w:tbl>
@@ -6671,13 +7172,23 @@
                 <w:sz w:val="18"/>
               </w:rPr>
             </w:pPr>
+            <w:proofErr w:type="spellStart"/>
             <w:r>
               <w:rPr>
                 <w:rFonts w:hint="eastAsia"/>
                 <w:b/>
                 <w:sz w:val="18"/>
               </w:rPr>
-              <w:t xml:space="preserve">장비창 팝업 </w:t>
+              <w:t>장비창</w:t>
+            </w:r>
+            <w:proofErr w:type="spellEnd"/>
+            <w:r>
+              <w:rPr>
+                <w:rFonts w:hint="eastAsia"/>
+                <w:b/>
+                <w:sz w:val="18"/>
+              </w:rPr>
+              <w:t xml:space="preserve"> 팝업 </w:t>
             </w:r>
             <w:r>
               <w:rPr>
@@ -6709,7 +7220,7 @@
                 <w:sz w:val="18"/>
               </w:rPr>
               <w:drawing>
-                <wp:inline distT="0" distB="0" distL="0" distR="0">
+                <wp:inline distT="0" distB="0" distL="0" distR="0" wp14:anchorId="70C92568" wp14:editId="6FACE7BC">
                   <wp:extent cx="5731510" cy="3068955"/>
                   <wp:effectExtent l="0" t="0" r="2540" b="0"/>
                   <wp:docPr id="3" name="그림 3"/>
@@ -6917,7 +7428,7 @@
                 <w:sz w:val="18"/>
               </w:rPr>
               <w:drawing>
-                <wp:anchor distT="0" distB="0" distL="114300" distR="114300" simplePos="0" relativeHeight="251665408" behindDoc="1" locked="0" layoutInCell="1" allowOverlap="1">
+                <wp:anchor distT="0" distB="0" distL="114300" distR="114300" simplePos="0" relativeHeight="251665408" behindDoc="1" locked="0" layoutInCell="1" allowOverlap="1" wp14:anchorId="5743194C" wp14:editId="442E5825">
                   <wp:simplePos x="0" y="0"/>
                   <wp:positionH relativeFrom="column">
                     <wp:posOffset>437515</wp:posOffset>
@@ -7135,7 +7646,23 @@
           <w:rFonts w:hint="eastAsia"/>
           <w:sz w:val="18"/>
         </w:rPr>
-        <w:t xml:space="preserve">아이템을 두번 </w:t>
+        <w:t xml:space="preserve">아이템을 </w:t>
+      </w:r>
+      <w:proofErr w:type="spellStart"/>
+      <w:r>
+        <w:rPr>
+          <w:rFonts w:hint="eastAsia"/>
+          <w:sz w:val="18"/>
+        </w:rPr>
+        <w:t>두번</w:t>
+      </w:r>
+      <w:proofErr w:type="spellEnd"/>
+      <w:r>
+        <w:rPr>
+          <w:rFonts w:hint="eastAsia"/>
+          <w:sz w:val="18"/>
+        </w:rPr>
+        <w:t xml:space="preserve"> </w:t>
       </w:r>
       <w:r>
         <w:rPr>
@@ -7272,7 +7799,23 @@
           <w:rFonts w:hint="eastAsia"/>
           <w:sz w:val="18"/>
         </w:rPr>
-        <w:t>소비 아이템을 사용하면 사용한 개수만큼 인벤토리에서 차감 시킨다.</w:t>
+        <w:t xml:space="preserve">소비 아이템을 사용하면 사용한 개수만큼 인벤토리에서 </w:t>
+      </w:r>
+      <w:proofErr w:type="gramStart"/>
+      <w:r>
+        <w:rPr>
+          <w:rFonts w:hint="eastAsia"/>
+          <w:sz w:val="18"/>
+        </w:rPr>
+        <w:t>차감 시킨다</w:t>
+      </w:r>
+      <w:proofErr w:type="gramEnd"/>
+      <w:r>
+        <w:rPr>
+          <w:rFonts w:hint="eastAsia"/>
+          <w:sz w:val="18"/>
+        </w:rPr>
+        <w:t>.</w:t>
       </w:r>
     </w:p>
     <w:p>
@@ -7304,7 +7847,25 @@
           <w:sz w:val="18"/>
         </w:rPr>
         <w:lastRenderedPageBreak/>
-        <w:t>7-3. 명합 클립</w:t>
+        <w:t xml:space="preserve">7-3. </w:t>
+      </w:r>
+      <w:proofErr w:type="spellStart"/>
+      <w:r>
+        <w:rPr>
+          <w:rFonts w:hint="eastAsia"/>
+          <w:b/>
+          <w:sz w:val="18"/>
+        </w:rPr>
+        <w:t>명합</w:t>
+      </w:r>
+      <w:proofErr w:type="spellEnd"/>
+      <w:r>
+        <w:rPr>
+          <w:rFonts w:hint="eastAsia"/>
+          <w:b/>
+          <w:sz w:val="18"/>
+        </w:rPr>
+        <w:t xml:space="preserve"> 클립</w:t>
       </w:r>
     </w:p>
     <w:tbl>
@@ -7329,13 +7890,23 @@
                 <w:sz w:val="18"/>
               </w:rPr>
             </w:pPr>
+            <w:proofErr w:type="spellStart"/>
             <w:r>
               <w:rPr>
                 <w:rFonts w:hint="eastAsia"/>
                 <w:b/>
                 <w:sz w:val="18"/>
               </w:rPr>
-              <w:t xml:space="preserve">명합 클립 </w:t>
+              <w:t>명합</w:t>
+            </w:r>
+            <w:proofErr w:type="spellEnd"/>
+            <w:r>
+              <w:rPr>
+                <w:rFonts w:hint="eastAsia"/>
+                <w:b/>
+                <w:sz w:val="18"/>
+              </w:rPr>
+              <w:t xml:space="preserve"> 클립 </w:t>
             </w:r>
             <w:r>
               <w:rPr>
@@ -7375,7 +7946,7 @@
                 <w:sz w:val="18"/>
               </w:rPr>
               <w:drawing>
-                <wp:inline distT="0" distB="0" distL="0" distR="0">
+                <wp:inline distT="0" distB="0" distL="0" distR="0" wp14:anchorId="40F84D9F" wp14:editId="10C69FDC">
                   <wp:extent cx="5581650" cy="2657475"/>
                   <wp:effectExtent l="0" t="0" r="0" b="9525"/>
                   <wp:docPr id="6" name="그림 6"/>
@@ -7437,7 +8008,7 @@
           <w:rFonts w:hint="eastAsia"/>
           <w:sz w:val="18"/>
         </w:rPr>
-        <w:t>명함 클립에 존재하는 조력자들은 모두 실루엣으로 표시한다.</w:t>
+        <w:t>긴급/봉쇄 해체 이슈에서 명함을 획득하면 처음에는 실루엣으로 뜬다.</w:t>
       </w:r>
     </w:p>
     <w:p>
@@ -7457,7 +8028,21 @@
           <w:rFonts w:hint="eastAsia"/>
           <w:sz w:val="18"/>
         </w:rPr>
-        <w:t>플레이어가 조력자를 고용하거나 얻을 시 실루엣이 명확한 그림으로 바뀌어 표시된다.</w:t>
+        <w:t>플레이어가 조력자를 고용</w:t>
+      </w:r>
+      <w:r>
+        <w:rPr>
+          <w:rFonts w:hint="eastAsia"/>
+          <w:sz w:val="18"/>
+        </w:rPr>
+        <w:t>하면</w:t>
+      </w:r>
+      <w:r>
+        <w:rPr>
+          <w:rFonts w:hint="eastAsia"/>
+          <w:sz w:val="18"/>
+        </w:rPr>
+        <w:t xml:space="preserve"> 실루엣이 명확한 그림으로 바뀌어 표시된다.</w:t>
       </w:r>
     </w:p>
     <w:p>
@@ -7492,6 +8077,100 @@
         </w:rPr>
         <w:t>시 해당 조력자에 대한 정보를 확인할 수 있다.</w:t>
       </w:r>
+    </w:p>
+    <w:p>
+      <w:pPr>
+        <w:pStyle w:val="a6"/>
+        <w:numPr>
+          <w:ilvl w:val="0"/>
+          <w:numId w:val="1"/>
+        </w:numPr>
+        <w:ind w:leftChars="0"/>
+        <w:rPr>
+          <w:sz w:val="18"/>
+        </w:rPr>
+      </w:pPr>
+      <w:r>
+        <w:rPr>
+          <w:rFonts w:hint="eastAsia"/>
+          <w:sz w:val="18"/>
+        </w:rPr>
+        <w:t xml:space="preserve">고용한 이후 한번 더 </w:t>
+      </w:r>
+      <w:r>
+        <w:rPr>
+          <w:sz w:val="18"/>
+        </w:rPr>
+        <w:t>Input</w:t>
+      </w:r>
+      <w:r>
+        <w:rPr>
+          <w:rFonts w:hint="eastAsia"/>
+          <w:sz w:val="18"/>
+        </w:rPr>
+        <w:t xml:space="preserve">하면 </w:t>
+      </w:r>
+      <w:r>
+        <w:rPr>
+          <w:rFonts w:hint="eastAsia"/>
+          <w:sz w:val="18"/>
+        </w:rPr>
+        <w:t xml:space="preserve">사용 </w:t>
+      </w:r>
+      <w:r>
+        <w:rPr>
+          <w:sz w:val="18"/>
+        </w:rPr>
+        <w:t>UI</w:t>
+      </w:r>
+      <w:r>
+        <w:rPr>
+          <w:rFonts w:hint="eastAsia"/>
+          <w:sz w:val="18"/>
+        </w:rPr>
+        <w:t>가 출력된다.</w:t>
+      </w:r>
+      <w:r>
+        <w:rPr>
+          <w:sz w:val="18"/>
+        </w:rPr>
+        <w:t xml:space="preserve"> </w:t>
+      </w:r>
+      <w:r>
+        <w:rPr>
+          <w:rFonts w:hint="eastAsia"/>
+          <w:sz w:val="18"/>
+        </w:rPr>
+        <w:t>여기서 예</w:t>
+      </w:r>
+      <w:r>
+        <w:rPr>
+          <w:sz w:val="18"/>
+        </w:rPr>
+        <w:t xml:space="preserve">를 </w:t>
+      </w:r>
+      <w:r>
+        <w:rPr>
+          <w:rFonts w:hint="eastAsia"/>
+          <w:sz w:val="18"/>
+        </w:rPr>
+        <w:t xml:space="preserve">터치하면 </w:t>
+      </w:r>
+      <w:r>
+        <w:rPr>
+          <w:sz w:val="18"/>
+        </w:rPr>
+        <w:t>1</w:t>
+      </w:r>
+      <w:r>
+        <w:rPr>
+          <w:rFonts w:hint="eastAsia"/>
+          <w:sz w:val="18"/>
+        </w:rPr>
+        <w:t>턴동안 버프가 적용된다.</w:t>
+      </w:r>
+      <w:bookmarkStart w:id="0" w:name="_GoBack"/>
+      <w:bookmarkEnd w:id="0"/>
     </w:p>
     <w:p>
       <w:pPr>
@@ -7577,7 +8256,7 @@
                 <w:sz w:val="18"/>
               </w:rPr>
               <w:drawing>
-                <wp:inline distT="0" distB="0" distL="0" distR="0">
+                <wp:inline distT="0" distB="0" distL="0" distR="0" wp14:anchorId="2EEF7F42" wp14:editId="34F1D3A1">
                   <wp:extent cx="5598544" cy="1627505"/>
                   <wp:effectExtent l="0" t="0" r="2540" b="0"/>
                   <wp:docPr id="14" name="그림 14"/>
@@ -7659,7 +8338,23 @@
           <w:rFonts w:hint="eastAsia"/>
           <w:sz w:val="18"/>
         </w:rPr>
-        <w:t>조력자에 쿨타임을 알려주는 팝업을 띄운다.</w:t>
+        <w:t xml:space="preserve">조력자에 </w:t>
+      </w:r>
+      <w:proofErr w:type="spellStart"/>
+      <w:r>
+        <w:rPr>
+          <w:rFonts w:hint="eastAsia"/>
+          <w:sz w:val="18"/>
+        </w:rPr>
+        <w:t>쿨타임을</w:t>
+      </w:r>
+      <w:proofErr w:type="spellEnd"/>
+      <w:r>
+        <w:rPr>
+          <w:rFonts w:hint="eastAsia"/>
+          <w:sz w:val="18"/>
+        </w:rPr>
+        <w:t xml:space="preserve"> 알려주는 팝업을 띄운다.</w:t>
       </w:r>
     </w:p>
     <w:p>
@@ -7768,7 +8463,7 @@
                 <w:sz w:val="18"/>
               </w:rPr>
               <w:drawing>
-                <wp:inline distT="0" distB="0" distL="0" distR="0">
+                <wp:inline distT="0" distB="0" distL="0" distR="0" wp14:anchorId="3C509A5C" wp14:editId="7B3E9136">
                   <wp:extent cx="5624423" cy="2962885"/>
                   <wp:effectExtent l="0" t="0" r="0" b="9525"/>
                   <wp:docPr id="13" name="그림 13"/>
@@ -8045,8 +8740,17 @@
           <w:b/>
         </w:rPr>
         <w:lastRenderedPageBreak/>
-        <w:t>9. 플로우 챠트</w:t>
-      </w:r>
+        <w:t xml:space="preserve">9. 플로우 </w:t>
+      </w:r>
+      <w:proofErr w:type="spellStart"/>
+      <w:r>
+        <w:rPr>
+          <w:rFonts w:hint="eastAsia"/>
+          <w:b/>
+        </w:rPr>
+        <w:t>챠트</w:t>
+      </w:r>
+      <w:proofErr w:type="spellEnd"/>
     </w:p>
     <w:p>
       <w:pPr>
@@ -8098,8 +8802,18 @@
                 <w:b/>
                 <w:sz w:val="18"/>
               </w:rPr>
-              <w:t>대화, 추리 플로우 챠트</w:t>
-            </w:r>
+              <w:t xml:space="preserve">대화, 추리 플로우 </w:t>
+            </w:r>
+            <w:proofErr w:type="spellStart"/>
+            <w:r>
+              <w:rPr>
+                <w:rFonts w:hint="eastAsia"/>
+                <w:b/>
+                <w:sz w:val="18"/>
+              </w:rPr>
+              <w:t>챠트</w:t>
+            </w:r>
+            <w:proofErr w:type="spellEnd"/>
           </w:p>
         </w:tc>
       </w:tr>
@@ -8123,7 +8837,7 @@
                 <w:sz w:val="18"/>
               </w:rPr>
               <w:drawing>
-                <wp:anchor distT="0" distB="0" distL="114300" distR="114300" simplePos="0" relativeHeight="251663360" behindDoc="1" locked="0" layoutInCell="1" allowOverlap="1">
+                <wp:anchor distT="0" distB="0" distL="114300" distR="114300" simplePos="0" relativeHeight="251663360" behindDoc="1" locked="0" layoutInCell="1" allowOverlap="1" wp14:anchorId="2A55C3FF" wp14:editId="374CDF62">
                   <wp:simplePos x="0" y="0"/>
                   <wp:positionH relativeFrom="column">
                     <wp:posOffset>33020</wp:posOffset>
@@ -8264,13 +8978,23 @@
                 <w:sz w:val="18"/>
               </w:rPr>
             </w:pPr>
+            <w:proofErr w:type="spellStart"/>
             <w:r>
               <w:rPr>
                 <w:rFonts w:hint="eastAsia"/>
                 <w:b/>
                 <w:sz w:val="18"/>
               </w:rPr>
-              <w:t xml:space="preserve">월드맵 설정 </w:t>
+              <w:t>월드맵</w:t>
+            </w:r>
+            <w:proofErr w:type="spellEnd"/>
+            <w:r>
+              <w:rPr>
+                <w:rFonts w:hint="eastAsia"/>
+                <w:b/>
+                <w:sz w:val="18"/>
+              </w:rPr>
+              <w:t xml:space="preserve"> 설정 </w:t>
             </w:r>
             <w:r>
               <w:rPr>
@@ -8285,8 +9009,18 @@
                 <w:b/>
                 <w:sz w:val="18"/>
               </w:rPr>
-              <w:t>플로우 챠트</w:t>
-            </w:r>
+              <w:t xml:space="preserve">플로우 </w:t>
+            </w:r>
+            <w:proofErr w:type="spellStart"/>
+            <w:r>
+              <w:rPr>
+                <w:rFonts w:hint="eastAsia"/>
+                <w:b/>
+                <w:sz w:val="18"/>
+              </w:rPr>
+              <w:t>챠트</w:t>
+            </w:r>
+            <w:proofErr w:type="spellEnd"/>
           </w:p>
         </w:tc>
       </w:tr>
@@ -8313,7 +9047,7 @@
                 <w:sz w:val="18"/>
               </w:rPr>
               <w:drawing>
-                <wp:anchor distT="0" distB="0" distL="114300" distR="114300" simplePos="0" relativeHeight="251666432" behindDoc="1" locked="0" layoutInCell="1" allowOverlap="1">
+                <wp:anchor distT="0" distB="0" distL="114300" distR="114300" simplePos="0" relativeHeight="251666432" behindDoc="1" locked="0" layoutInCell="1" allowOverlap="1" wp14:anchorId="1B2292F6" wp14:editId="186CB179">
                   <wp:simplePos x="0" y="0"/>
                   <wp:positionH relativeFrom="column">
                     <wp:posOffset>23495</wp:posOffset>
@@ -8517,7 +9251,7 @@
                 <w:sz w:val="18"/>
               </w:rPr>
               <w:drawing>
-                <wp:inline distT="0" distB="0" distL="0" distR="0">
+                <wp:inline distT="0" distB="0" distL="0" distR="0" wp14:anchorId="1CE13B16" wp14:editId="07A48374">
                   <wp:extent cx="5552995" cy="2977072"/>
                   <wp:effectExtent l="0" t="0" r="0" b="0"/>
                   <wp:docPr id="4" name="그림 4"/>
@@ -8691,7 +9425,7 @@
 </file>
 
 <file path=word/endnotes.xml><?xml version="1.0" encoding="utf-8"?>
-<w:endnotes xmlns:wpc="http://schemas.microsoft.com/office/word/2010/wordprocessingCanvas" xmlns:cx="http://schemas.microsoft.com/office/drawing/2014/chartex" xmlns:mc="http://schemas.openxmlformats.org/markup-compatibility/2006" xmlns:o="urn:schemas-microsoft-com:office:office" xmlns:r="http://schemas.openxmlformats.org/officeDocument/2006/relationships" xmlns:m="http://schemas.openxmlformats.org/officeDocument/2006/math" xmlns:v="urn:schemas-microsoft-com:vml" xmlns:wp14="http://schemas.microsoft.com/office/word/2010/wordprocessingDrawing" xmlns:wp="http://schemas.openxmlformats.org/drawingml/2006/wordprocessingDrawing" xmlns:w10="urn:schemas-microsoft-com:office:word" xmlns:w="http://schemas.openxmlformats.org/wordprocessingml/2006/main" xmlns:w14="http://schemas.microsoft.com/office/word/2010/wordml" xmlns:w15="http://schemas.microsoft.com/office/word/2012/wordml" xmlns:w16se="http://schemas.microsoft.com/office/word/2015/wordml/symex" xmlns:wpg="http://schemas.microsoft.com/office/word/2010/wordprocessingGroup" xmlns:wpi="http://schemas.microsoft.com/office/word/2010/wordprocessingInk" xmlns:wne="http://schemas.microsoft.com/office/word/2006/wordml" xmlns:wps="http://schemas.microsoft.com/office/word/2010/wordprocessingShape" mc:Ignorable="w14 w15 w16se wp14">
+<w:endnotes xmlns:wpc="http://schemas.microsoft.com/office/word/2010/wordprocessingCanvas" xmlns:cx="http://schemas.microsoft.com/office/drawing/2014/chartex" xmlns:cx1="http://schemas.microsoft.com/office/drawing/2015/9/8/chartex" xmlns:cx2="http://schemas.microsoft.com/office/drawing/2015/10/21/chartex" xmlns:cx3="http://schemas.microsoft.com/office/drawing/2016/5/9/chartex" xmlns:cx4="http://schemas.microsoft.com/office/drawing/2016/5/10/chartex" xmlns:cx5="http://schemas.microsoft.com/office/drawing/2016/5/11/chartex" xmlns:cx6="http://schemas.microsoft.com/office/drawing/2016/5/12/chartex" xmlns:cx7="http://schemas.microsoft.com/office/drawing/2016/5/13/chartex" xmlns:cx8="http://schemas.microsoft.com/office/drawing/2016/5/14/chartex" xmlns:mc="http://schemas.openxmlformats.org/markup-compatibility/2006" xmlns:aink="http://schemas.microsoft.com/office/drawing/2016/ink" xmlns:am3d="http://schemas.microsoft.com/office/drawing/2017/model3d" xmlns:o="urn:schemas-microsoft-com:office:office" xmlns:r="http://schemas.openxmlformats.org/officeDocument/2006/relationships" xmlns:m="http://schemas.openxmlformats.org/officeDocument/2006/math" xmlns:v="urn:schemas-microsoft-com:vml" xmlns:wp14="http://schemas.microsoft.com/office/word/2010/wordprocessingDrawing" xmlns:wp="http://schemas.openxmlformats.org/drawingml/2006/wordprocessingDrawing" xmlns:w10="urn:schemas-microsoft-com:office:word" xmlns:w="http://schemas.openxmlformats.org/wordprocessingml/2006/main" xmlns:w14="http://schemas.microsoft.com/office/word/2010/wordml" xmlns:w15="http://schemas.microsoft.com/office/word/2012/wordml" xmlns:w16cid="http://schemas.microsoft.com/office/word/2016/wordml/cid" xmlns:w16se="http://schemas.microsoft.com/office/word/2015/wordml/symex" xmlns:wpg="http://schemas.microsoft.com/office/word/2010/wordprocessingGroup" xmlns:wpi="http://schemas.microsoft.com/office/word/2010/wordprocessingInk" xmlns:wne="http://schemas.microsoft.com/office/word/2006/wordml" xmlns:wps="http://schemas.microsoft.com/office/word/2010/wordprocessingShape" mc:Ignorable="w14 w15 w16se w16cid wp14">
   <w:endnote w:type="separator" w:id="-1">
     <w:p>
       <w:r>
@@ -8710,7 +9444,7 @@
 </file>
 
 <file path=word/footnotes.xml><?xml version="1.0" encoding="utf-8"?>
-<w:footnotes xmlns:wpc="http://schemas.microsoft.com/office/word/2010/wordprocessingCanvas" xmlns:cx="http://schemas.microsoft.com/office/drawing/2014/chartex" xmlns:mc="http://schemas.openxmlformats.org/markup-compatibility/2006" xmlns:o="urn:schemas-microsoft-com:office:office" xmlns:r="http://schemas.openxmlformats.org/officeDocument/2006/relationships" xmlns:m="http://schemas.openxmlformats.org/officeDocument/2006/math" xmlns:v="urn:schemas-microsoft-com:vml" xmlns:wp14="http://schemas.microsoft.com/office/word/2010/wordprocessingDrawing" xmlns:wp="http://schemas.openxmlformats.org/drawingml/2006/wordprocessingDrawing" xmlns:w10="urn:schemas-microsoft-com:office:word" xmlns:w="http://schemas.openxmlformats.org/wordprocessingml/2006/main" xmlns:w14="http://schemas.microsoft.com/office/word/2010/wordml" xmlns:w15="http://schemas.microsoft.com/office/word/2012/wordml" xmlns:w16se="http://schemas.microsoft.com/office/word/2015/wordml/symex" xmlns:wpg="http://schemas.microsoft.com/office/word/2010/wordprocessingGroup" xmlns:wpi="http://schemas.microsoft.com/office/word/2010/wordprocessingInk" xmlns:wne="http://schemas.microsoft.com/office/word/2006/wordml" xmlns:wps="http://schemas.microsoft.com/office/word/2010/wordprocessingShape" mc:Ignorable="w14 w15 w16se wp14">
+<w:footnotes xmlns:wpc="http://schemas.microsoft.com/office/word/2010/wordprocessingCanvas" xmlns:cx="http://schemas.microsoft.com/office/drawing/2014/chartex" xmlns:cx1="http://schemas.microsoft.com/office/drawing/2015/9/8/chartex" xmlns:cx2="http://schemas.microsoft.com/office/drawing/2015/10/21/chartex" xmlns:cx3="http://schemas.microsoft.com/office/drawing/2016/5/9/chartex" xmlns:cx4="http://schemas.microsoft.com/office/drawing/2016/5/10/chartex" xmlns:cx5="http://schemas.microsoft.com/office/drawing/2016/5/11/chartex" xmlns:cx6="http://schemas.microsoft.com/office/drawing/2016/5/12/chartex" xmlns:cx7="http://schemas.microsoft.com/office/drawing/2016/5/13/chartex" xmlns:cx8="http://schemas.microsoft.com/office/drawing/2016/5/14/chartex" xmlns:mc="http://schemas.openxmlformats.org/markup-compatibility/2006" xmlns:aink="http://schemas.microsoft.com/office/drawing/2016/ink" xmlns:am3d="http://schemas.microsoft.com/office/drawing/2017/model3d" xmlns:o="urn:schemas-microsoft-com:office:office" xmlns:r="http://schemas.openxmlformats.org/officeDocument/2006/relationships" xmlns:m="http://schemas.openxmlformats.org/officeDocument/2006/math" xmlns:v="urn:schemas-microsoft-com:vml" xmlns:wp14="http://schemas.microsoft.com/office/word/2010/wordprocessingDrawing" xmlns:wp="http://schemas.openxmlformats.org/drawingml/2006/wordprocessingDrawing" xmlns:w10="urn:schemas-microsoft-com:office:word" xmlns:w="http://schemas.openxmlformats.org/wordprocessingml/2006/main" xmlns:w14="http://schemas.microsoft.com/office/word/2010/wordml" xmlns:w15="http://schemas.microsoft.com/office/word/2012/wordml" xmlns:w16cid="http://schemas.microsoft.com/office/word/2016/wordml/cid" xmlns:w16se="http://schemas.microsoft.com/office/word/2015/wordml/symex" xmlns:wpg="http://schemas.microsoft.com/office/word/2010/wordprocessingGroup" xmlns:wpi="http://schemas.microsoft.com/office/word/2010/wordprocessingInk" xmlns:wne="http://schemas.microsoft.com/office/word/2006/wordml" xmlns:wps="http://schemas.microsoft.com/office/word/2010/wordprocessingShape" mc:Ignorable="w14 w15 w16se w16cid wp14">
   <w:footnote w:type="separator" w:id="-1">
     <w:p>
       <w:r>
@@ -8729,7 +9463,7 @@
 </file>
 
 <file path=word/numbering.xml><?xml version="1.0" encoding="utf-8"?>
-<w:numbering xmlns:wpc="http://schemas.microsoft.com/office/word/2010/wordprocessingCanvas" xmlns:cx="http://schemas.microsoft.com/office/drawing/2014/chartex" xmlns:mc="http://schemas.openxmlformats.org/markup-compatibility/2006" xmlns:o="urn:schemas-microsoft-com:office:office" xmlns:r="http://schemas.openxmlformats.org/officeDocument/2006/relationships" xmlns:m="http://schemas.openxmlformats.org/officeDocument/2006/math" xmlns:v="urn:schemas-microsoft-com:vml" xmlns:wp14="http://schemas.microsoft.com/office/word/2010/wordprocessingDrawing" xmlns:wp="http://schemas.openxmlformats.org/drawingml/2006/wordprocessingDrawing" xmlns:w10="urn:schemas-microsoft-com:office:word" xmlns:w="http://schemas.openxmlformats.org/wordprocessingml/2006/main" xmlns:w14="http://schemas.microsoft.com/office/word/2010/wordml" xmlns:w15="http://schemas.microsoft.com/office/word/2012/wordml" xmlns:w16se="http://schemas.microsoft.com/office/word/2015/wordml/symex" xmlns:wpg="http://schemas.microsoft.com/office/word/2010/wordprocessingGroup" xmlns:wpi="http://schemas.microsoft.com/office/word/2010/wordprocessingInk" xmlns:wne="http://schemas.microsoft.com/office/word/2006/wordml" xmlns:wps="http://schemas.microsoft.com/office/word/2010/wordprocessingShape" mc:Ignorable="w14 w15 w16se wp14">
+<w:numbering xmlns:wpc="http://schemas.microsoft.com/office/word/2010/wordprocessingCanvas" xmlns:cx="http://schemas.microsoft.com/office/drawing/2014/chartex" xmlns:cx1="http://schemas.microsoft.com/office/drawing/2015/9/8/chartex" xmlns:cx2="http://schemas.microsoft.com/office/drawing/2015/10/21/chartex" xmlns:cx3="http://schemas.microsoft.com/office/drawing/2016/5/9/chartex" xmlns:cx4="http://schemas.microsoft.com/office/drawing/2016/5/10/chartex" xmlns:cx5="http://schemas.microsoft.com/office/drawing/2016/5/11/chartex" xmlns:cx6="http://schemas.microsoft.com/office/drawing/2016/5/12/chartex" xmlns:cx7="http://schemas.microsoft.com/office/drawing/2016/5/13/chartex" xmlns:cx8="http://schemas.microsoft.com/office/drawing/2016/5/14/chartex" xmlns:mc="http://schemas.openxmlformats.org/markup-compatibility/2006" xmlns:aink="http://schemas.microsoft.com/office/drawing/2016/ink" xmlns:am3d="http://schemas.microsoft.com/office/drawing/2017/model3d" xmlns:o="urn:schemas-microsoft-com:office:office" xmlns:r="http://schemas.openxmlformats.org/officeDocument/2006/relationships" xmlns:m="http://schemas.openxmlformats.org/officeDocument/2006/math" xmlns:v="urn:schemas-microsoft-com:vml" xmlns:wp14="http://schemas.microsoft.com/office/word/2010/wordprocessingDrawing" xmlns:wp="http://schemas.openxmlformats.org/drawingml/2006/wordprocessingDrawing" xmlns:w10="urn:schemas-microsoft-com:office:word" xmlns:w="http://schemas.openxmlformats.org/wordprocessingml/2006/main" xmlns:w14="http://schemas.microsoft.com/office/word/2010/wordml" xmlns:w15="http://schemas.microsoft.com/office/word/2012/wordml" xmlns:w16cid="http://schemas.microsoft.com/office/word/2016/wordml/cid" xmlns:w16se="http://schemas.microsoft.com/office/word/2015/wordml/symex" xmlns:wpg="http://schemas.microsoft.com/office/word/2010/wordprocessingGroup" xmlns:wpi="http://schemas.microsoft.com/office/word/2010/wordprocessingInk" xmlns:wne="http://schemas.microsoft.com/office/word/2006/wordml" xmlns:wps="http://schemas.microsoft.com/office/word/2010/wordprocessingShape" mc:Ignorable="w14 w15 w16se w16cid wp14">
   <w:abstractNum w:abstractNumId="0" w15:restartNumberingAfterBreak="0">
     <w:nsid w:val="05FD7D85"/>
     <w:multiLevelType w:val="hybridMultilevel"/>
@@ -11348,7 +12082,7 @@
 </file>
 
 <file path=word/styles.xml><?xml version="1.0" encoding="utf-8"?>
-<w:styles xmlns:mc="http://schemas.openxmlformats.org/markup-compatibility/2006" xmlns:r="http://schemas.openxmlformats.org/officeDocument/2006/relationships" xmlns:w="http://schemas.openxmlformats.org/wordprocessingml/2006/main" xmlns:w14="http://schemas.microsoft.com/office/word/2010/wordml" xmlns:w15="http://schemas.microsoft.com/office/word/2012/wordml" xmlns:w16se="http://schemas.microsoft.com/office/word/2015/wordml/symex" mc:Ignorable="w14 w15 w16se">
+<w:styles xmlns:mc="http://schemas.openxmlformats.org/markup-compatibility/2006" xmlns:r="http://schemas.openxmlformats.org/officeDocument/2006/relationships" xmlns:w="http://schemas.openxmlformats.org/wordprocessingml/2006/main" xmlns:w14="http://schemas.microsoft.com/office/word/2010/wordml" xmlns:w15="http://schemas.microsoft.com/office/word/2012/wordml" xmlns:w16cid="http://schemas.microsoft.com/office/word/2016/wordml/cid" xmlns:w16se="http://schemas.microsoft.com/office/word/2015/wordml/symex" mc:Ignorable="w14 w15 w16se w16cid">
   <w:docDefaults>
     <w:rPrDefault>
       <w:rPr>
@@ -11363,7 +12097,7 @@
       </w:pPr>
     </w:pPrDefault>
   </w:docDefaults>
-  <w:latentStyles w:defLockedState="0" w:defUIPriority="99" w:defSemiHidden="0" w:defUnhideWhenUsed="0" w:defQFormat="0" w:count="371">
+  <w:latentStyles w:defLockedState="0" w:defUIPriority="99" w:defSemiHidden="0" w:defUnhideWhenUsed="0" w:defQFormat="0" w:count="375">
     <w:lsdException w:name="Normal" w:uiPriority="0" w:qFormat="1"/>
     <w:lsdException w:name="heading 1" w:uiPriority="9" w:qFormat="1"/>
     <w:lsdException w:name="heading 2" w:semiHidden="1" w:uiPriority="9" w:unhideWhenUsed="1" w:qFormat="1"/>
@@ -11469,7 +12203,6 @@
     <w:lsdException w:name="HTML Sample" w:semiHidden="1" w:unhideWhenUsed="1"/>
     <w:lsdException w:name="HTML Typewriter" w:semiHidden="1" w:unhideWhenUsed="1"/>
     <w:lsdException w:name="HTML Variable" w:semiHidden="1" w:unhideWhenUsed="1"/>
-    <w:lsdException w:name="Normal Table" w:semiHidden="1" w:unhideWhenUsed="1"/>
     <w:lsdException w:name="annotation subject" w:semiHidden="1" w:unhideWhenUsed="1"/>
     <w:lsdException w:name="No List" w:semiHidden="1" w:unhideWhenUsed="1"/>
     <w:lsdException w:name="Outline List 1" w:semiHidden="1" w:unhideWhenUsed="1"/>
@@ -11513,10 +12246,8 @@
     <w:lsdException w:name="Table Elegant" w:semiHidden="1" w:unhideWhenUsed="1"/>
     <w:lsdException w:name="Table Professional" w:semiHidden="1" w:unhideWhenUsed="1"/>
     <w:lsdException w:name="Table Subtle 1" w:semiHidden="1" w:unhideWhenUsed="1"/>
-    <w:lsdException w:name="Table Subtle 2" w:semiHidden="1" w:unhideWhenUsed="1"/>
     <w:lsdException w:name="Table Web 1" w:semiHidden="1" w:unhideWhenUsed="1"/>
     <w:lsdException w:name="Table Web 2" w:semiHidden="1" w:unhideWhenUsed="1"/>
-    <w:lsdException w:name="Table Web 3" w:semiHidden="1" w:unhideWhenUsed="1"/>
     <w:lsdException w:name="Balloon Text" w:semiHidden="1" w:unhideWhenUsed="1"/>
     <w:lsdException w:name="Table Grid" w:uiPriority="39"/>
     <w:lsdException w:name="Table Theme" w:semiHidden="1" w:unhideWhenUsed="1"/>
@@ -11735,6 +12466,10 @@
     <w:lsdException w:name="List Table 5 Dark Accent 6" w:uiPriority="50"/>
     <w:lsdException w:name="List Table 6 Colorful Accent 6" w:uiPriority="51"/>
     <w:lsdException w:name="List Table 7 Colorful Accent 6" w:uiPriority="52"/>
+    <w:lsdException w:name="Mention" w:semiHidden="1" w:unhideWhenUsed="1"/>
+    <w:lsdException w:name="Smart Hyperlink" w:semiHidden="1" w:unhideWhenUsed="1"/>
+    <w:lsdException w:name="Hashtag" w:semiHidden="1" w:unhideWhenUsed="1"/>
+    <w:lsdException w:name="Unresolved Mention" w:semiHidden="1" w:unhideWhenUsed="1"/>
   </w:latentStyles>
   <w:style w:type="paragraph" w:default="1" w:styleId="a">
     <w:name w:val="Normal"/>
@@ -12190,7 +12925,7 @@
 </file>
 
 <file path=customXml/itemProps1.xml><?xml version="1.0" encoding="utf-8"?>
-<ds:datastoreItem xmlns:ds="http://schemas.openxmlformats.org/officeDocument/2006/customXml" ds:itemID="{24B92A63-4FB1-4084-8F57-37A420DA7FFF}">
+<ds:datastoreItem xmlns:ds="http://schemas.openxmlformats.org/officeDocument/2006/customXml" ds:itemID="{B4A28DFD-9D74-42C9-A7B6-9803638006B3}">
   <ds:schemaRefs>
     <ds:schemaRef ds:uri="http://schemas.openxmlformats.org/officeDocument/2006/bibliography"/>
   </ds:schemaRefs>

</xml_diff>